<commit_message>
wyczyszczone proba exe wywalenia
</commit_message>
<xml_diff>
--- a/src/main/resources/data/szablon.docx
+++ b/src/main/resources/data/szablon.docx
@@ -2697,7 +2697,6 @@
                 <w:szCs w:val="20"/>
               </w:rPr>
             </w:pPr>
-            <w:commentRangeStart w:id="18"/>
             <w:r>
               <w:rPr>
                 <w:rFonts w:ascii="Arial" w:hAnsi="Arial" w:cs="Arial"/>
@@ -2706,14 +2705,6 @@
                 <w:szCs w:val="20"/>
               </w:rPr>
               <w:t>Zgodność</w:t>
-            </w:r>
-            <w:commentRangeEnd w:id="18"/>
-            <w:r>
-              <w:rPr>
-                <w:rStyle w:val="Odwoaniedokomentarza"/>
-                <w:szCs w:val="20"/>
-              </w:rPr>
-              <w:commentReference w:id="18"/>
             </w:r>
           </w:p>
         </w:tc>
@@ -2907,7 +2898,7 @@
         <w:tc>
           <w:tcPr>
             <w:tcW w:w="1275" w:type="dxa"/>
-            <w:shd w:val="clear" w:color="auto" w:fill="E2EFD9" w:themeFill="accent6" w:themeFillTint="33"/>
+            <w:shd w:val="clear" w:color="auto" w:fill="FFFFFF" w:themeFill="background1"/>
             <w:noWrap/>
             <w:vAlign w:val="center"/>
           </w:tcPr>
@@ -2998,7 +2989,7 @@
         <w:tc>
           <w:tcPr>
             <w:tcW w:w="1275" w:type="dxa"/>
-            <w:shd w:val="clear" w:color="auto" w:fill="F4B083" w:themeFill="accent2" w:themeFillTint="99"/>
+            <w:shd w:val="clear" w:color="auto" w:fill="FFFFFF" w:themeFill="background1"/>
             <w:noWrap/>
             <w:vAlign w:val="center"/>
           </w:tcPr>
@@ -10333,7 +10324,6 @@
                 <w:szCs w:val="20"/>
               </w:rPr>
             </w:pPr>
-            <w:commentRangeStart w:id="19"/>
             <w:r>
               <w:rPr>
                 <w:rFonts w:ascii="Arial" w:hAnsi="Arial" w:cs="Arial"/>
@@ -10342,14 +10332,6 @@
                 <w:szCs w:val="20"/>
               </w:rPr>
               <w:t>Zgodność</w:t>
-            </w:r>
-            <w:commentRangeEnd w:id="19"/>
-            <w:r>
-              <w:rPr>
-                <w:rStyle w:val="Odwoaniedokomentarza"/>
-                <w:szCs w:val="20"/>
-              </w:rPr>
-              <w:commentReference w:id="19"/>
             </w:r>
           </w:p>
         </w:tc>
@@ -10503,7 +10485,7 @@
         <w:tc>
           <w:tcPr>
             <w:tcW w:w="1536" w:type="dxa"/>
-            <w:shd w:val="clear" w:color="auto" w:fill="E2EFD9" w:themeFill="accent6" w:themeFillTint="33"/>
+            <w:shd w:val="clear" w:color="auto" w:fill="FFFFFF" w:themeFill="background1"/>
             <w:noWrap/>
             <w:vAlign w:val="center"/>
           </w:tcPr>
@@ -10610,7 +10592,7 @@
         <w:tc>
           <w:tcPr>
             <w:tcW w:w="1536" w:type="dxa"/>
-            <w:shd w:val="clear" w:color="auto" w:fill="F4B083" w:themeFill="accent2" w:themeFillTint="99"/>
+            <w:shd w:val="clear" w:color="auto" w:fill="FFFFFF" w:themeFill="background1"/>
             <w:noWrap/>
             <w:vAlign w:val="center"/>
           </w:tcPr>
@@ -11139,7 +11121,7 @@
       <w:pPr>
         <w:spacing w:after="80"/>
       </w:pPr>
-      <w:bookmarkStart w:id="20" w:name="_Hlk531076532"/>
+      <w:bookmarkStart w:id="18" w:name="_Hlk531076532"/>
       <w:r>
         <w:t xml:space="preserve">W monitorowanym okresie z punktu widzenia </w:t>
       </w:r>
@@ -11349,7 +11331,7 @@
         <w:t xml:space="preserve"> się w dopuszczalnych przedziałach tolerancji,</w:t>
       </w:r>
     </w:p>
-    <w:bookmarkEnd w:id="20"/>
+    <w:bookmarkEnd w:id="18"/>
     <w:p/>
     <w:p>
       <w:pPr>
@@ -11407,11 +11389,11 @@
       </w:pPr>
     </w:p>
     <w:sectPr>
-      <w:headerReference w:type="default" r:id="rId12"/>
-      <w:footerReference w:type="even" r:id="rId13"/>
-      <w:footerReference w:type="default" r:id="rId14"/>
-      <w:headerReference w:type="first" r:id="rId15"/>
-      <w:footerReference w:type="first" r:id="rId16"/>
+      <w:headerReference w:type="default" r:id="rId8"/>
+      <w:footerReference w:type="even" r:id="rId9"/>
+      <w:footerReference w:type="default" r:id="rId10"/>
+      <w:headerReference w:type="first" r:id="rId11"/>
+      <w:footerReference w:type="first" r:id="rId12"/>
       <w:pgSz w:w="11906" w:h="16838" w:code="9"/>
       <w:pgMar w:top="1134" w:right="1134" w:bottom="1134" w:left="1134" w:header="709" w:footer="709" w:gutter="0"/>
       <w:cols w:space="708"/>
@@ -11420,64 +11402,6 @@
     </w:sectPr>
   </w:body>
 </w:document>
-</file>
-
-<file path=word/comments.xml><?xml version="1.0" encoding="utf-8"?>
-<w:comments xmlns:wpc="http://schemas.microsoft.com/office/word/2010/wordprocessingCanvas" xmlns:cx="http://schemas.microsoft.com/office/drawing/2014/chartex" xmlns:cx1="http://schemas.microsoft.com/office/drawing/2015/9/8/chartex" xmlns:cx2="http://schemas.microsoft.com/office/drawing/2015/10/21/chartex" xmlns:cx3="http://schemas.microsoft.com/office/drawing/2016/5/9/chartex" xmlns:cx4="http://schemas.microsoft.com/office/drawing/2016/5/10/chartex" xmlns:cx5="http://schemas.microsoft.com/office/drawing/2016/5/11/chartex" xmlns:cx6="http://schemas.microsoft.com/office/drawing/2016/5/12/chartex" xmlns:cx7="http://schemas.microsoft.com/office/drawing/2016/5/13/chartex" xmlns:cx8="http://schemas.microsoft.com/office/drawing/2016/5/14/chartex" xmlns:mc="http://schemas.openxmlformats.org/markup-compatibility/2006" xmlns:aink="http://schemas.microsoft.com/office/drawing/2016/ink" xmlns:am3d="http://schemas.microsoft.com/office/drawing/2017/model3d" xmlns:o="urn:schemas-microsoft-com:office:office" xmlns:oel="http://schemas.microsoft.com/office/2019/extlst" xmlns:r="http://schemas.openxmlformats.org/officeDocument/2006/relationships" xmlns:m="http://schemas.openxmlformats.org/officeDocument/2006/math" xmlns:v="urn:schemas-microsoft-com:vml" xmlns:wp14="http://schemas.microsoft.com/office/word/2010/wordprocessingDrawing" xmlns:wp="http://schemas.openxmlformats.org/drawingml/2006/wordprocessingDrawing" xmlns:w10="urn:schemas-microsoft-com:office:word" xmlns:w="http://schemas.openxmlformats.org/wordprocessingml/2006/main" xmlns:w14="http://schemas.microsoft.com/office/word/2010/wordml" xmlns:w15="http://schemas.microsoft.com/office/word/2012/wordml" xmlns:w16cex="http://schemas.microsoft.com/office/word/2018/wordml/cex" xmlns:w16cid="http://schemas.microsoft.com/office/word/2016/wordml/cid" xmlns:w16="http://schemas.microsoft.com/office/word/2018/wordml" xmlns:w16sdtdh="http://schemas.microsoft.com/office/word/2020/wordml/sdtdatahash" xmlns:w16se="http://schemas.microsoft.com/office/word/2015/wordml/symex" xmlns:wpg="http://schemas.microsoft.com/office/word/2010/wordprocessingGroup" xmlns:wpi="http://schemas.microsoft.com/office/word/2010/wordprocessingInk" xmlns:wne="http://schemas.microsoft.com/office/word/2006/wordml" xmlns:wps="http://schemas.microsoft.com/office/word/2010/wordprocessingShape" mc:Ignorable="w14 w15 w16se w16cid w16 w16cex w16sdtdh wp14">
-  <w:comment w:id="18" w:author="Krzysztof Piątek" w:date="2021-10-13T14:29:00Z" w:initials="KP">
-    <w:p>
-      <w:pPr>
-        <w:pStyle w:val="Tekstkomentarza"/>
-      </w:pPr>
-      <w:r>
-        <w:rPr>
-          <w:rStyle w:val="Odwoaniedokomentarza"/>
-        </w:rPr>
-        <w:annotationRef/>
-      </w:r>
-      <w:r>
-        <w:t>Wpisać TAK lub NIE dodatkowo wyróżniając kolorem. Przykłady kolorów poniżej.</w:t>
-      </w:r>
-    </w:p>
-  </w:comment>
-  <w:comment w:id="19" w:author="Krzysztof Piątek" w:date="2021-10-13T14:29:00Z" w:initials="KP">
-    <w:p>
-      <w:pPr>
-        <w:pStyle w:val="Tekstkomentarza"/>
-      </w:pPr>
-      <w:r>
-        <w:rPr>
-          <w:rStyle w:val="Odwoaniedokomentarza"/>
-        </w:rPr>
-        <w:annotationRef/>
-      </w:r>
-      <w:r>
-        <w:t>Wpisać TAK lub NIE dodatkowo wyróżniając kolorem. Przykłady kolorów poniżej.</w:t>
-      </w:r>
-    </w:p>
-  </w:comment>
-</w:comments>
-</file>
-
-<file path=word/commentsExtended.xml><?xml version="1.0" encoding="utf-8"?>
-<w15:commentsEx xmlns:wpc="http://schemas.microsoft.com/office/word/2010/wordprocessingCanvas" xmlns:cx="http://schemas.microsoft.com/office/drawing/2014/chartex" xmlns:cx1="http://schemas.microsoft.com/office/drawing/2015/9/8/chartex" xmlns:cx2="http://schemas.microsoft.com/office/drawing/2015/10/21/chartex" xmlns:cx3="http://schemas.microsoft.com/office/drawing/2016/5/9/chartex" xmlns:cx4="http://schemas.microsoft.com/office/drawing/2016/5/10/chartex" xmlns:cx5="http://schemas.microsoft.com/office/drawing/2016/5/11/chartex" xmlns:cx6="http://schemas.microsoft.com/office/drawing/2016/5/12/chartex" xmlns:cx7="http://schemas.microsoft.com/office/drawing/2016/5/13/chartex" xmlns:cx8="http://schemas.microsoft.com/office/drawing/2016/5/14/chartex" xmlns:mc="http://schemas.openxmlformats.org/markup-compatibility/2006" xmlns:aink="http://schemas.microsoft.com/office/drawing/2016/ink" xmlns:am3d="http://schemas.microsoft.com/office/drawing/2017/model3d" xmlns:o="urn:schemas-microsoft-com:office:office" xmlns:oel="http://schemas.microsoft.com/office/2019/extlst" xmlns:r="http://schemas.openxmlformats.org/officeDocument/2006/relationships" xmlns:m="http://schemas.openxmlformats.org/officeDocument/2006/math" xmlns:v="urn:schemas-microsoft-com:vml" xmlns:wp14="http://schemas.microsoft.com/office/word/2010/wordprocessingDrawing" xmlns:wp="http://schemas.openxmlformats.org/drawingml/2006/wordprocessingDrawing" xmlns:w10="urn:schemas-microsoft-com:office:word" xmlns:w="http://schemas.openxmlformats.org/wordprocessingml/2006/main" xmlns:w14="http://schemas.microsoft.com/office/word/2010/wordml" xmlns:w15="http://schemas.microsoft.com/office/word/2012/wordml" xmlns:w16cex="http://schemas.microsoft.com/office/word/2018/wordml/cex" xmlns:w16cid="http://schemas.microsoft.com/office/word/2016/wordml/cid" xmlns:w16="http://schemas.microsoft.com/office/word/2018/wordml" xmlns:w16sdtdh="http://schemas.microsoft.com/office/word/2020/wordml/sdtdatahash" xmlns:w16se="http://schemas.microsoft.com/office/word/2015/wordml/symex" xmlns:wpg="http://schemas.microsoft.com/office/word/2010/wordprocessingGroup" xmlns:wpi="http://schemas.microsoft.com/office/word/2010/wordprocessingInk" xmlns:wne="http://schemas.microsoft.com/office/word/2006/wordml" xmlns:wps="http://schemas.microsoft.com/office/word/2010/wordprocessingShape" mc:Ignorable="w14 w15 w16se w16cid w16 w16cex w16sdtdh wp14">
-  <w15:commentEx w15:paraId="78655499" w15:done="0"/>
-  <w15:commentEx w15:paraId="5D1189DD" w15:done="0"/>
-</w15:commentsEx>
-</file>
-
-<file path=word/commentsExtensible.xml><?xml version="1.0" encoding="utf-8"?>
-<w16cex:commentsExtensible xmlns:wpc="http://schemas.microsoft.com/office/word/2010/wordprocessingCanvas" xmlns:cx="http://schemas.microsoft.com/office/drawing/2014/chartex" xmlns:cx1="http://schemas.microsoft.com/office/drawing/2015/9/8/chartex" xmlns:cx2="http://schemas.microsoft.com/office/drawing/2015/10/21/chartex" xmlns:cx3="http://schemas.microsoft.com/office/drawing/2016/5/9/chartex" xmlns:cx4="http://schemas.microsoft.com/office/drawing/2016/5/10/chartex" xmlns:cx5="http://schemas.microsoft.com/office/drawing/2016/5/11/chartex" xmlns:cx6="http://schemas.microsoft.com/office/drawing/2016/5/12/chartex" xmlns:cx7="http://schemas.microsoft.com/office/drawing/2016/5/13/chartex" xmlns:cx8="http://schemas.microsoft.com/office/drawing/2016/5/14/chartex" xmlns:mc="http://schemas.openxmlformats.org/markup-compatibility/2006" xmlns:aink="http://schemas.microsoft.com/office/drawing/2016/ink" xmlns:am3d="http://schemas.microsoft.com/office/drawing/2017/model3d" xmlns:o="urn:schemas-microsoft-com:office:office" xmlns:oel="http://schemas.microsoft.com/office/2019/extlst" xmlns:r="http://schemas.openxmlformats.org/officeDocument/2006/relationships" xmlns:m="http://schemas.openxmlformats.org/officeDocument/2006/math" xmlns:v="urn:schemas-microsoft-com:vml" xmlns:wp14="http://schemas.microsoft.com/office/word/2010/wordprocessingDrawing" xmlns:wp="http://schemas.openxmlformats.org/drawingml/2006/wordprocessingDrawing" xmlns:w10="urn:schemas-microsoft-com:office:word" xmlns:w="http://schemas.openxmlformats.org/wordprocessingml/2006/main" xmlns:w14="http://schemas.microsoft.com/office/word/2010/wordml" xmlns:w15="http://schemas.microsoft.com/office/word/2012/wordml" xmlns:w16cex="http://schemas.microsoft.com/office/word/2018/wordml/cex" xmlns:w16cid="http://schemas.microsoft.com/office/word/2016/wordml/cid" xmlns:w16="http://schemas.microsoft.com/office/word/2018/wordml" xmlns:w16sdtdh="http://schemas.microsoft.com/office/word/2020/wordml/sdtdatahash" xmlns:w16se="http://schemas.microsoft.com/office/word/2015/wordml/symex" xmlns:wpg="http://schemas.microsoft.com/office/word/2010/wordprocessingGroup" xmlns:wpi="http://schemas.microsoft.com/office/word/2010/wordprocessingInk" xmlns:wne="http://schemas.microsoft.com/office/word/2006/wordml" xmlns:wps="http://schemas.microsoft.com/office/word/2010/wordprocessingShape" mc:Ignorable="w14 w15 w16se w16cid w16 w16cex w16sdtdh wp14">
-  <w16cex:commentExtensible w16cex:durableId="25116BDB" w16cex:dateUtc="2021-10-13T12:29:00Z"/>
-  <w16cex:commentExtensible w16cex:durableId="27175077" w16cex:dateUtc="2021-10-13T12:29:00Z"/>
-</w16cex:commentsExtensible>
-</file>
-
-<file path=word/commentsIds.xml><?xml version="1.0" encoding="utf-8"?>
-<w16cid:commentsIds xmlns:wpc="http://schemas.microsoft.com/office/word/2010/wordprocessingCanvas" xmlns:cx="http://schemas.microsoft.com/office/drawing/2014/chartex" xmlns:cx1="http://schemas.microsoft.com/office/drawing/2015/9/8/chartex" xmlns:cx2="http://schemas.microsoft.com/office/drawing/2015/10/21/chartex" xmlns:cx3="http://schemas.microsoft.com/office/drawing/2016/5/9/chartex" xmlns:cx4="http://schemas.microsoft.com/office/drawing/2016/5/10/chartex" xmlns:cx5="http://schemas.microsoft.com/office/drawing/2016/5/11/chartex" xmlns:cx6="http://schemas.microsoft.com/office/drawing/2016/5/12/chartex" xmlns:cx7="http://schemas.microsoft.com/office/drawing/2016/5/13/chartex" xmlns:cx8="http://schemas.microsoft.com/office/drawing/2016/5/14/chartex" xmlns:mc="http://schemas.openxmlformats.org/markup-compatibility/2006" xmlns:aink="http://schemas.microsoft.com/office/drawing/2016/ink" xmlns:am3d="http://schemas.microsoft.com/office/drawing/2017/model3d" xmlns:o="urn:schemas-microsoft-com:office:office" xmlns:oel="http://schemas.microsoft.com/office/2019/extlst" xmlns:r="http://schemas.openxmlformats.org/officeDocument/2006/relationships" xmlns:m="http://schemas.openxmlformats.org/officeDocument/2006/math" xmlns:v="urn:schemas-microsoft-com:vml" xmlns:wp14="http://schemas.microsoft.com/office/word/2010/wordprocessingDrawing" xmlns:wp="http://schemas.openxmlformats.org/drawingml/2006/wordprocessingDrawing" xmlns:w10="urn:schemas-microsoft-com:office:word" xmlns:w="http://schemas.openxmlformats.org/wordprocessingml/2006/main" xmlns:w14="http://schemas.microsoft.com/office/word/2010/wordml" xmlns:w15="http://schemas.microsoft.com/office/word/2012/wordml" xmlns:w16cex="http://schemas.microsoft.com/office/word/2018/wordml/cex" xmlns:w16cid="http://schemas.microsoft.com/office/word/2016/wordml/cid" xmlns:w16="http://schemas.microsoft.com/office/word/2018/wordml" xmlns:w16sdtdh="http://schemas.microsoft.com/office/word/2020/wordml/sdtdatahash" xmlns:w16se="http://schemas.microsoft.com/office/word/2015/wordml/symex" xmlns:wpg="http://schemas.microsoft.com/office/word/2010/wordprocessingGroup" xmlns:wpi="http://schemas.microsoft.com/office/word/2010/wordprocessingInk" xmlns:wne="http://schemas.microsoft.com/office/word/2006/wordml" xmlns:wps="http://schemas.microsoft.com/office/word/2010/wordprocessingShape" mc:Ignorable="w14 w15 w16se w16cid w16 w16cex w16sdtdh wp14">
-  <w16cid:commentId w16cid:paraId="78655499" w16cid:durableId="25116BDB"/>
-  <w16cid:commentId w16cid:paraId="5D1189DD" w16cid:durableId="27175077"/>
-</w16cid:commentsIds>
 </file>
 
 <file path=word/endnotes.xml><?xml version="1.0" encoding="utf-8"?>
@@ -15446,14 +15370,6 @@
   </w:num>
   <w:numIdMacAtCleanup w:val="6"/>
 </w:numbering>
-</file>
-
-<file path=word/people.xml><?xml version="1.0" encoding="utf-8"?>
-<w15:people xmlns:wpc="http://schemas.microsoft.com/office/word/2010/wordprocessingCanvas" xmlns:cx="http://schemas.microsoft.com/office/drawing/2014/chartex" xmlns:cx1="http://schemas.microsoft.com/office/drawing/2015/9/8/chartex" xmlns:cx2="http://schemas.microsoft.com/office/drawing/2015/10/21/chartex" xmlns:cx3="http://schemas.microsoft.com/office/drawing/2016/5/9/chartex" xmlns:cx4="http://schemas.microsoft.com/office/drawing/2016/5/10/chartex" xmlns:cx5="http://schemas.microsoft.com/office/drawing/2016/5/11/chartex" xmlns:cx6="http://schemas.microsoft.com/office/drawing/2016/5/12/chartex" xmlns:cx7="http://schemas.microsoft.com/office/drawing/2016/5/13/chartex" xmlns:cx8="http://schemas.microsoft.com/office/drawing/2016/5/14/chartex" xmlns:mc="http://schemas.openxmlformats.org/markup-compatibility/2006" xmlns:aink="http://schemas.microsoft.com/office/drawing/2016/ink" xmlns:am3d="http://schemas.microsoft.com/office/drawing/2017/model3d" xmlns:o="urn:schemas-microsoft-com:office:office" xmlns:oel="http://schemas.microsoft.com/office/2019/extlst" xmlns:r="http://schemas.openxmlformats.org/officeDocument/2006/relationships" xmlns:m="http://schemas.openxmlformats.org/officeDocument/2006/math" xmlns:v="urn:schemas-microsoft-com:vml" xmlns:wp14="http://schemas.microsoft.com/office/word/2010/wordprocessingDrawing" xmlns:wp="http://schemas.openxmlformats.org/drawingml/2006/wordprocessingDrawing" xmlns:w10="urn:schemas-microsoft-com:office:word" xmlns:w="http://schemas.openxmlformats.org/wordprocessingml/2006/main" xmlns:w14="http://schemas.microsoft.com/office/word/2010/wordml" xmlns:w15="http://schemas.microsoft.com/office/word/2012/wordml" xmlns:w16cex="http://schemas.microsoft.com/office/word/2018/wordml/cex" xmlns:w16cid="http://schemas.microsoft.com/office/word/2016/wordml/cid" xmlns:w16="http://schemas.microsoft.com/office/word/2018/wordml" xmlns:w16sdtdh="http://schemas.microsoft.com/office/word/2020/wordml/sdtdatahash" xmlns:w16se="http://schemas.microsoft.com/office/word/2015/wordml/symex" xmlns:wpg="http://schemas.microsoft.com/office/word/2010/wordprocessingGroup" xmlns:wpi="http://schemas.microsoft.com/office/word/2010/wordprocessingInk" xmlns:wne="http://schemas.microsoft.com/office/word/2006/wordml" xmlns:wps="http://schemas.microsoft.com/office/word/2010/wordprocessingShape" mc:Ignorable="w14 w15 w16se w16cid w16 w16cex w16sdtdh wp14">
-  <w15:person w15:author="Krzysztof Piątek">
-    <w15:presenceInfo w15:providerId="None" w15:userId="Krzysztof Piątek"/>
-  </w15:person>
-</w15:people>
 </file>
 
 <file path=word/styles.xml><?xml version="1.0" encoding="utf-8"?>

</xml_diff>

<commit_message>
chyba dziala na tyle na ile moze dzialać
</commit_message>
<xml_diff>
--- a/src/main/resources/data/szablon.docx
+++ b/src/main/resources/data/szablon.docx
@@ -19,21 +19,13 @@
         <w:br/>
       </w:r>
       <w:r>
-        <w:t>{{</w:t>
-      </w:r>
-      <w:proofErr w:type="spellStart"/>
-      <w:r>
-        <w:t>punkt</w:t>
+        <w:t>{{punkt</w:t>
       </w:r>
       <w:r>
         <w:t>_</w:t>
       </w:r>
       <w:r>
-        <w:t>pomiarowy</w:t>
-      </w:r>
-      <w:proofErr w:type="spellEnd"/>
-      <w:r>
-        <w:t>}}</w:t>
+        <w:t>pomiarowy}}</w:t>
       </w:r>
     </w:p>
     <w:p>
@@ -116,21 +108,13 @@
       </w:r>
       <w:r>
         <w:lastRenderedPageBreak/>
-        <w:t>{{rozdzielnia}}, {{</w:t>
-      </w:r>
-      <w:proofErr w:type="spellStart"/>
-      <w:r>
-        <w:t>punkt</w:t>
+        <w:t>{{rozdzielnia}}, {{punkt</w:t>
       </w:r>
       <w:r>
         <w:t>_</w:t>
       </w:r>
       <w:r>
-        <w:t>pomiarowy</w:t>
-      </w:r>
-      <w:proofErr w:type="spellEnd"/>
-      <w:r>
-        <w:t>}}</w:t>
+        <w:t>pomiarowy}}</w:t>
       </w:r>
     </w:p>
     <w:p>
@@ -163,41 +147,25 @@
         <w:t xml:space="preserve">od </w:t>
       </w:r>
       <w:r>
-        <w:t>{{</w:t>
-      </w:r>
-      <w:proofErr w:type="spellStart"/>
-      <w:r>
-        <w:t>data</w:t>
+        <w:t>{{data</w:t>
       </w:r>
       <w:r>
         <w:t>_</w:t>
       </w:r>
       <w:r>
-        <w:t>start</w:t>
-      </w:r>
-      <w:proofErr w:type="spellEnd"/>
-      <w:r>
-        <w:t xml:space="preserve">}} </w:t>
+        <w:t xml:space="preserve">start}} </w:t>
       </w:r>
       <w:r>
         <w:t xml:space="preserve">godz. </w:t>
       </w:r>
       <w:r>
-        <w:t>{{</w:t>
-      </w:r>
-      <w:proofErr w:type="spellStart"/>
-      <w:r>
-        <w:t>czas</w:t>
+        <w:t>{{czas</w:t>
       </w:r>
       <w:r>
         <w:t>_</w:t>
       </w:r>
       <w:r>
-        <w:t>start</w:t>
-      </w:r>
-      <w:proofErr w:type="spellEnd"/>
-      <w:r>
-        <w:t>}}</w:t>
+        <w:t>start}}</w:t>
       </w:r>
     </w:p>
     <w:p>
@@ -213,41 +181,25 @@
         <w:t xml:space="preserve">do </w:t>
       </w:r>
       <w:r>
-        <w:t>{{</w:t>
-      </w:r>
-      <w:proofErr w:type="spellStart"/>
-      <w:r>
-        <w:t>data</w:t>
+        <w:t>{{data</w:t>
       </w:r>
       <w:r>
         <w:t>_</w:t>
       </w:r>
       <w:r>
-        <w:t>stop</w:t>
-      </w:r>
-      <w:proofErr w:type="spellEnd"/>
-      <w:r>
-        <w:t>}}</w:t>
+        <w:t>stop}}</w:t>
       </w:r>
       <w:r>
         <w:t xml:space="preserve"> godz. </w:t>
       </w:r>
       <w:r>
-        <w:t>{{</w:t>
-      </w:r>
-      <w:proofErr w:type="spellStart"/>
-      <w:r>
-        <w:t>czas</w:t>
+        <w:t>{{czas</w:t>
       </w:r>
       <w:r>
         <w:t>_</w:t>
       </w:r>
       <w:r>
-        <w:t>stop</w:t>
-      </w:r>
-      <w:proofErr w:type="spellEnd"/>
-      <w:r>
-        <w:t>}}</w:t>
+        <w:t>stop}}</w:t>
       </w:r>
     </w:p>
     <w:p>
@@ -262,21 +214,13 @@
         <w:tab/>
       </w:r>
       <w:r>
-        <w:t>{{</w:t>
-      </w:r>
-      <w:proofErr w:type="spellStart"/>
-      <w:r>
-        <w:t>czas</w:t>
+        <w:t>{{czas</w:t>
       </w:r>
       <w:r>
         <w:t>_</w:t>
       </w:r>
       <w:r>
-        <w:t>calkowity</w:t>
-      </w:r>
-      <w:proofErr w:type="spellEnd"/>
-      <w:r>
-        <w:t>}}</w:t>
+        <w:t>calkowity}}</w:t>
       </w:r>
     </w:p>
     <w:p>
@@ -311,21 +255,13 @@
         <w:t xml:space="preserve">nr seryjny: </w:t>
       </w:r>
       <w:r>
-        <w:t>{{</w:t>
-      </w:r>
-      <w:proofErr w:type="spellStart"/>
-      <w:r>
-        <w:t>analizator</w:t>
+        <w:t>{{analizator</w:t>
       </w:r>
       <w:r>
         <w:t>_</w:t>
       </w:r>
       <w:r>
-        <w:t>serial</w:t>
-      </w:r>
-      <w:proofErr w:type="spellEnd"/>
-      <w:r>
-        <w:t>}}</w:t>
+        <w:t>serial}}</w:t>
       </w:r>
     </w:p>
     <w:p>
@@ -400,21 +336,13 @@
         <w:tab/>
       </w:r>
       <w:r>
-        <w:t>{{</w:t>
-      </w:r>
-      <w:proofErr w:type="spellStart"/>
-      <w:r>
-        <w:t>czas</w:t>
+        <w:t>{{czas</w:t>
       </w:r>
       <w:r>
         <w:t>_</w:t>
       </w:r>
       <w:r>
-        <w:t>interwal</w:t>
-      </w:r>
-      <w:proofErr w:type="spellEnd"/>
-      <w:r>
-        <w:t>}}</w:t>
+        <w:t>interwal}}</w:t>
       </w:r>
       <w:r>
         <w:t xml:space="preserve"> min.</w:t>
@@ -562,10 +490,13 @@
         <w:t xml:space="preserve">współczynnik asymetrii ku2 jako </w:t>
       </w:r>
       <w:r>
-        <w:t xml:space="preserve">stosunek składowej przeciwnej do zgodnej („U2/U1”) </w:t>
+        <w:t>stosunek składowej przeciwnej do zgodnej („U2/U1”)</w:t>
       </w:r>
       <w:r>
-        <w:t xml:space="preserve"> oraz ku0 („U0/U1”)</w:t>
+        <w:t xml:space="preserve">, jeżeli mierzono to również </w:t>
+      </w:r>
+      <w:r>
+        <w:t>ku0 („U0/U1”)</w:t>
       </w:r>
       <w:r>
         <w:t>.</w:t>
@@ -733,7 +664,6 @@
                 <w:szCs w:val="20"/>
               </w:rPr>
             </w:pPr>
-            <w:proofErr w:type="spellStart"/>
             <w:r>
               <w:rPr>
                 <w:rFonts w:ascii="Arial" w:hAnsi="Arial" w:cs="Arial"/>
@@ -741,17 +671,7 @@
                 <w:sz w:val="20"/>
                 <w:szCs w:val="20"/>
               </w:rPr>
-              <w:t>Percentyl</w:t>
-            </w:r>
-            <w:proofErr w:type="spellEnd"/>
-            <w:r>
-              <w:rPr>
-                <w:rFonts w:ascii="Arial" w:hAnsi="Arial" w:cs="Arial"/>
-                <w:bCs/>
-                <w:sz w:val="20"/>
-                <w:szCs w:val="20"/>
-              </w:rPr>
-              <w:t xml:space="preserve"> 5%</w:t>
+              <w:t>Percentyl 5%</w:t>
             </w:r>
           </w:p>
         </w:tc>
@@ -812,7 +732,6 @@
                 <w:szCs w:val="20"/>
               </w:rPr>
             </w:pPr>
-            <w:proofErr w:type="spellStart"/>
             <w:r>
               <w:rPr>
                 <w:rFonts w:ascii="Arial" w:hAnsi="Arial" w:cs="Arial"/>
@@ -820,17 +739,7 @@
                 <w:sz w:val="20"/>
                 <w:szCs w:val="20"/>
               </w:rPr>
-              <w:t>Percentyl</w:t>
-            </w:r>
-            <w:proofErr w:type="spellEnd"/>
-            <w:r>
-              <w:rPr>
-                <w:rFonts w:ascii="Arial" w:hAnsi="Arial" w:cs="Arial"/>
-                <w:bCs/>
-                <w:sz w:val="20"/>
-                <w:szCs w:val="20"/>
-              </w:rPr>
-              <w:t xml:space="preserve"> 95%</w:t>
+              <w:t>Percentyl 95%</w:t>
             </w:r>
           </w:p>
         </w:tc>
@@ -1775,25 +1684,7 @@
                 <w:sz w:val="20"/>
                 <w:szCs w:val="20"/>
               </w:rPr>
-              <w:t>{{</w:t>
-            </w:r>
-            <w:proofErr w:type="spellStart"/>
-            <w:r>
-              <w:rPr>
-                <w:rFonts w:ascii="Arial" w:hAnsi="Arial" w:cs="Arial"/>
-                <w:sz w:val="20"/>
-                <w:szCs w:val="20"/>
-              </w:rPr>
-              <w:t>asysr</w:t>
-            </w:r>
-            <w:proofErr w:type="spellEnd"/>
-            <w:r>
-              <w:rPr>
-                <w:rFonts w:ascii="Arial" w:hAnsi="Arial" w:cs="Arial"/>
-                <w:sz w:val="20"/>
-                <w:szCs w:val="20"/>
-              </w:rPr>
-              <w:t>}}</w:t>
+              <w:t>{{asysr}}</w:t>
             </w:r>
           </w:p>
         </w:tc>
@@ -1857,25 +1748,7 @@
                 <w:sz w:val="20"/>
                 <w:szCs w:val="20"/>
               </w:rPr>
-              <w:t>{{</w:t>
-            </w:r>
-            <w:proofErr w:type="spellStart"/>
-            <w:r>
-              <w:rPr>
-                <w:rFonts w:ascii="Arial" w:hAnsi="Arial" w:cs="Arial"/>
-                <w:sz w:val="20"/>
-                <w:szCs w:val="20"/>
-              </w:rPr>
-              <w:t>asymax</w:t>
-            </w:r>
-            <w:proofErr w:type="spellEnd"/>
-            <w:r>
-              <w:rPr>
-                <w:rFonts w:ascii="Arial" w:hAnsi="Arial" w:cs="Arial"/>
-                <w:sz w:val="20"/>
-                <w:szCs w:val="20"/>
-              </w:rPr>
-              <w:t>}}</w:t>
+              <w:t>{{asymax}}</w:t>
             </w:r>
           </w:p>
         </w:tc>
@@ -3354,25 +3227,7 @@
                 <w:sz w:val="20"/>
                 <w:szCs w:val="20"/>
               </w:rPr>
-              <w:t>{{</w:t>
-            </w:r>
-            <w:proofErr w:type="spellStart"/>
-            <w:r>
-              <w:rPr>
-                <w:rFonts w:ascii="Arial" w:hAnsi="Arial" w:cs="Arial"/>
-                <w:sz w:val="20"/>
-                <w:szCs w:val="20"/>
-              </w:rPr>
-              <w:t>asyzgod</w:t>
-            </w:r>
-            <w:proofErr w:type="spellEnd"/>
-            <w:r>
-              <w:rPr>
-                <w:rFonts w:ascii="Arial" w:hAnsi="Arial" w:cs="Arial"/>
-                <w:sz w:val="20"/>
-                <w:szCs w:val="20"/>
-              </w:rPr>
-              <w:t>}}</w:t>
+              <w:t>{{asyzgod}}</w:t>
             </w:r>
           </w:p>
         </w:tc>
@@ -4185,27 +4040,7 @@
                 <w:szCs w:val="20"/>
               </w:rPr>
               <w:br/>
-              <w:t xml:space="preserve">(rząd </w:t>
-            </w:r>
-            <w:proofErr w:type="spellStart"/>
-            <w:r>
-              <w:rPr>
-                <w:rFonts w:asciiTheme="minorHAnsi" w:hAnsiTheme="minorHAnsi"/>
-                <w:b/>
-                <w:sz w:val="20"/>
-                <w:szCs w:val="20"/>
-              </w:rPr>
-              <w:t>harm</w:t>
-            </w:r>
-            <w:proofErr w:type="spellEnd"/>
-            <w:r>
-              <w:rPr>
-                <w:rFonts w:asciiTheme="minorHAnsi" w:hAnsiTheme="minorHAnsi"/>
-                <w:b/>
-                <w:sz w:val="20"/>
-                <w:szCs w:val="20"/>
-              </w:rPr>
-              <w:t>.)</w:t>
+              <w:t>(rząd harm.)</w:t>
             </w:r>
           </w:p>
         </w:tc>
@@ -4323,7 +4158,6 @@
                 <w:szCs w:val="20"/>
               </w:rPr>
             </w:pPr>
-            <w:proofErr w:type="spellStart"/>
             <w:r>
               <w:rPr>
                 <w:rFonts w:asciiTheme="minorHAnsi" w:hAnsiTheme="minorHAnsi"/>
@@ -4331,17 +4165,7 @@
                 <w:sz w:val="20"/>
                 <w:szCs w:val="20"/>
               </w:rPr>
-              <w:t>Percentyl</w:t>
-            </w:r>
-            <w:proofErr w:type="spellEnd"/>
-            <w:r>
-              <w:rPr>
-                <w:rFonts w:asciiTheme="minorHAnsi" w:hAnsiTheme="minorHAnsi"/>
-                <w:b/>
-                <w:sz w:val="20"/>
-                <w:szCs w:val="20"/>
-              </w:rPr>
-              <w:t xml:space="preserve"> 95</w:t>
+              <w:t>Percentyl 95</w:t>
             </w:r>
             <w:r>
               <w:rPr>
@@ -11673,16 +11497,15 @@
         <w:sz w:val="20"/>
         <w:szCs w:val="20"/>
       </w:rPr>
-      <w:t>{{rozdzielnia}}, {{</w:t>
+      <w:t>{{rozdzielnia}}, {{punkt</w:t>
     </w:r>
-    <w:proofErr w:type="spellStart"/>
     <w:r>
       <w:rPr>
         <w:rFonts w:ascii="Arial" w:hAnsi="Arial" w:cs="Arial"/>
         <w:sz w:val="20"/>
         <w:szCs w:val="20"/>
       </w:rPr>
-      <w:t>punkt</w:t>
+      <w:t>_</w:t>
     </w:r>
     <w:r>
       <w:rPr>
@@ -11690,24 +11513,7 @@
         <w:sz w:val="20"/>
         <w:szCs w:val="20"/>
       </w:rPr>
-      <w:t>_</w:t>
-    </w:r>
-    <w:r>
-      <w:rPr>
-        <w:rFonts w:ascii="Arial" w:hAnsi="Arial" w:cs="Arial"/>
-        <w:sz w:val="20"/>
-        <w:szCs w:val="20"/>
-      </w:rPr>
-      <w:t>pomiarowy</w:t>
-    </w:r>
-    <w:proofErr w:type="spellEnd"/>
-    <w:r>
-      <w:rPr>
-        <w:rFonts w:ascii="Arial" w:hAnsi="Arial" w:cs="Arial"/>
-        <w:sz w:val="20"/>
-        <w:szCs w:val="20"/>
-      </w:rPr>
-      <w:t>}}</w:t>
+      <w:t>pomiarowy}}</w:t>
     </w:r>
     <w:r>
       <w:rPr>
@@ -15870,7 +15676,6 @@
   <w:style w:type="character" w:default="1" w:styleId="Domylnaczcionkaakapitu">
     <w:name w:val="Default Paragraph Font"/>
     <w:uiPriority w:val="1"/>
-    <w:semiHidden/>
     <w:unhideWhenUsed/>
   </w:style>
   <w:style w:type="table" w:default="1" w:styleId="Standardowy">

</xml_diff>

<commit_message>
done, pora na testy
</commit_message>
<xml_diff>
--- a/src/main/resources/data/szablon.docx
+++ b/src/main/resources/data/szablon.docx
@@ -493,13 +493,13 @@
         <w:t>stosunek składowej przeciwnej do zgodnej („U2/U1”)</w:t>
       </w:r>
       <w:r>
-        <w:t xml:space="preserve">, jeżeli mierzono to również </w:t>
+        <w:t xml:space="preserve"> oraz </w:t>
       </w:r>
       <w:r>
         <w:t>ku0 („U0/U1”)</w:t>
       </w:r>
       <w:r>
-        <w:t>.</w:t>
+        <w:t>, jeżeli mierzono.</w:t>
       </w:r>
     </w:p>
     <w:p/>
@@ -2644,7 +2644,47 @@
                 <w:sz w:val="20"/>
                 <w:szCs w:val="20"/>
               </w:rPr>
-              <w:t>w każdym tygodniu 95 % ze zbioru 10</w:t>
+              <w:t>dla</w:t>
+            </w:r>
+            <w:r>
+              <w:rPr>
+                <w:rFonts w:ascii="Arial" w:hAnsi="Arial" w:cs="Arial"/>
+                <w:sz w:val="20"/>
+                <w:szCs w:val="20"/>
+              </w:rPr>
+              <w:t xml:space="preserve"> 95</w:t>
+            </w:r>
+            <w:r>
+              <w:rPr>
+                <w:rFonts w:ascii="Arial" w:hAnsi="Arial" w:cs="Arial"/>
+                <w:sz w:val="20"/>
+                <w:szCs w:val="20"/>
+              </w:rPr>
+              <w:t xml:space="preserve"> </w:t>
+            </w:r>
+            <w:r>
+              <w:rPr>
+                <w:rFonts w:ascii="Arial" w:hAnsi="Arial" w:cs="Arial"/>
+                <w:sz w:val="20"/>
+                <w:szCs w:val="20"/>
+              </w:rPr>
+              <w:t xml:space="preserve">% </w:t>
+            </w:r>
+            <w:r>
+              <w:rPr>
+                <w:rFonts w:ascii="Arial" w:hAnsi="Arial" w:cs="Arial"/>
+                <w:sz w:val="20"/>
+                <w:szCs w:val="20"/>
+              </w:rPr>
+              <w:t xml:space="preserve">pomiarów </w:t>
+            </w:r>
+            <w:r>
+              <w:rPr>
+                <w:rFonts w:ascii="Arial" w:hAnsi="Arial" w:cs="Arial"/>
+                <w:sz w:val="20"/>
+                <w:szCs w:val="20"/>
+              </w:rPr>
+              <w:t>ze zbioru 10</w:t>
             </w:r>
             <w:r>
               <w:rPr>
@@ -3051,7 +3091,31 @@
                 <w:sz w:val="20"/>
                 <w:szCs w:val="20"/>
               </w:rPr>
-              <w:t>w ciągu każdego tygodnia 95 % ze zbioru 10-minutowych</w:t>
+              <w:t>dla</w:t>
+            </w:r>
+            <w:r>
+              <w:rPr>
+                <w:rFonts w:ascii="Arial" w:hAnsi="Arial" w:cs="Arial"/>
+                <w:sz w:val="20"/>
+                <w:szCs w:val="20"/>
+              </w:rPr>
+              <w:t xml:space="preserve"> 95 % </w:t>
+            </w:r>
+            <w:r>
+              <w:rPr>
+                <w:rFonts w:ascii="Arial" w:hAnsi="Arial" w:cs="Arial"/>
+                <w:sz w:val="20"/>
+                <w:szCs w:val="20"/>
+              </w:rPr>
+              <w:t xml:space="preserve">pomiarów </w:t>
+            </w:r>
+            <w:r>
+              <w:rPr>
+                <w:rFonts w:ascii="Arial" w:hAnsi="Arial" w:cs="Arial"/>
+                <w:sz w:val="20"/>
+                <w:szCs w:val="20"/>
+              </w:rPr>
+              <w:t>ze zbioru 10-minutowych</w:t>
             </w:r>
             <w:r>
               <w:rPr>
@@ -3067,25 +3131,7 @@
                 <w:sz w:val="20"/>
                 <w:szCs w:val="20"/>
               </w:rPr>
-              <w:t>średnich wartości skutecznych:</w:t>
-            </w:r>
-          </w:p>
-          <w:p>
-            <w:pPr>
-              <w:jc w:val="left"/>
-              <w:rPr>
-                <w:rFonts w:ascii="Arial" w:hAnsi="Arial" w:cs="Arial"/>
-                <w:sz w:val="20"/>
-                <w:szCs w:val="20"/>
-              </w:rPr>
-            </w:pPr>
-            <w:r>
-              <w:rPr>
-                <w:rFonts w:ascii="Arial" w:hAnsi="Arial" w:cs="Arial"/>
-                <w:sz w:val="20"/>
-                <w:szCs w:val="20"/>
-              </w:rPr>
-              <w:t>a) składowej symetrycznej kolejności przeciwnej</w:t>
+              <w:t>średnich wartości skutecznych</w:t>
             </w:r>
             <w:r>
               <w:rPr>
@@ -3101,57 +3147,7 @@
                 <w:sz w:val="20"/>
                 <w:szCs w:val="20"/>
               </w:rPr>
-              <w:t>napięcia zasilającego powinno mieścić si</w:t>
-            </w:r>
-            <w:r>
-              <w:rPr>
-                <w:rFonts w:ascii="Arial" w:hAnsi="Arial" w:cs="Arial"/>
-                <w:sz w:val="20"/>
-                <w:szCs w:val="20"/>
-              </w:rPr>
-              <w:t xml:space="preserve">ę </w:t>
-            </w:r>
-            <w:r>
-              <w:rPr>
-                <w:rFonts w:ascii="Arial" w:hAnsi="Arial" w:cs="Arial"/>
-                <w:sz w:val="20"/>
-                <w:szCs w:val="20"/>
-              </w:rPr>
-              <w:br/>
-            </w:r>
-            <w:r>
-              <w:rPr>
-                <w:rFonts w:ascii="Arial" w:hAnsi="Arial" w:cs="Arial"/>
-                <w:sz w:val="20"/>
-                <w:szCs w:val="20"/>
-              </w:rPr>
-              <w:t>w przedziale od 0 % do 2 % wartości składowej</w:t>
-            </w:r>
-          </w:p>
-          <w:p>
-            <w:pPr>
-              <w:jc w:val="left"/>
-              <w:rPr>
-                <w:rFonts w:ascii="Arial" w:hAnsi="Arial" w:cs="Arial"/>
-                <w:sz w:val="20"/>
-                <w:szCs w:val="20"/>
-              </w:rPr>
-            </w:pPr>
-            <w:r>
-              <w:rPr>
-                <w:rFonts w:ascii="Arial" w:hAnsi="Arial" w:cs="Arial"/>
-                <w:sz w:val="20"/>
-                <w:szCs w:val="20"/>
-              </w:rPr>
-              <w:t>kolejności zgodnej</w:t>
-            </w:r>
-            <w:r>
-              <w:rPr>
-                <w:rFonts w:ascii="Arial" w:hAnsi="Arial" w:cs="Arial"/>
-                <w:sz w:val="20"/>
-                <w:szCs w:val="20"/>
-              </w:rPr>
-              <w:t>;</w:t>
+              <w:t>pomiarów współczynnik asymetrii składowej przeciwnej powinien być ≤ 2%</w:t>
             </w:r>
           </w:p>
         </w:tc>
@@ -3294,23 +3290,31 @@
                 <w:sz w:val="20"/>
                 <w:szCs w:val="20"/>
               </w:rPr>
-              <w:t>przez 95 % czasu ka</w:t>
-            </w:r>
-            <w:r>
-              <w:rPr>
-                <w:rFonts w:ascii="Arial" w:hAnsi="Arial" w:cs="Arial"/>
-                <w:sz w:val="20"/>
-                <w:szCs w:val="20"/>
-              </w:rPr>
-              <w:t>ż</w:t>
-            </w:r>
-            <w:r>
-              <w:rPr>
-                <w:rFonts w:ascii="Arial" w:hAnsi="Arial" w:cs="Arial"/>
-                <w:sz w:val="20"/>
-                <w:szCs w:val="20"/>
-              </w:rPr>
-              <w:t>dego tygodnia wska</w:t>
+              <w:t>dla</w:t>
+            </w:r>
+            <w:r>
+              <w:rPr>
+                <w:rFonts w:ascii="Arial" w:hAnsi="Arial" w:cs="Arial"/>
+                <w:sz w:val="20"/>
+                <w:szCs w:val="20"/>
+              </w:rPr>
+              <w:t xml:space="preserve"> 95 % </w:t>
+            </w:r>
+            <w:r>
+              <w:rPr>
+                <w:rFonts w:ascii="Arial" w:hAnsi="Arial" w:cs="Arial"/>
+                <w:sz w:val="20"/>
+                <w:szCs w:val="20"/>
+              </w:rPr>
+              <w:t xml:space="preserve">pomiarów </w:t>
+            </w:r>
+            <w:r>
+              <w:rPr>
+                <w:rFonts w:ascii="Arial" w:hAnsi="Arial" w:cs="Arial"/>
+                <w:sz w:val="20"/>
+                <w:szCs w:val="20"/>
+              </w:rPr>
+              <w:t>wska</w:t>
             </w:r>
             <w:r>
               <w:rPr>
@@ -10214,71 +10218,23 @@
                 <w:sz w:val="20"/>
                 <w:szCs w:val="20"/>
               </w:rPr>
-              <w:t>współczynnik odkształcenia wyższymi</w:t>
-            </w:r>
-            <w:r>
-              <w:rPr>
-                <w:rFonts w:ascii="Arial" w:hAnsi="Arial" w:cs="Arial"/>
-                <w:sz w:val="20"/>
-                <w:szCs w:val="20"/>
-              </w:rPr>
-              <w:t xml:space="preserve"> </w:t>
-            </w:r>
-            <w:r>
-              <w:rPr>
-                <w:rFonts w:ascii="Arial" w:hAnsi="Arial" w:cs="Arial"/>
-                <w:sz w:val="20"/>
-                <w:szCs w:val="20"/>
-              </w:rPr>
-              <w:t>harmonicznymi</w:t>
-            </w:r>
-            <w:r>
-              <w:rPr>
-                <w:rFonts w:ascii="Arial" w:hAnsi="Arial" w:cs="Arial"/>
-                <w:sz w:val="20"/>
-                <w:szCs w:val="20"/>
-              </w:rPr>
-              <w:t xml:space="preserve"> </w:t>
-            </w:r>
-            <w:r>
-              <w:rPr>
-                <w:rFonts w:ascii="Arial" w:hAnsi="Arial" w:cs="Arial"/>
-                <w:sz w:val="20"/>
-                <w:szCs w:val="20"/>
-              </w:rPr>
-              <w:t>napięcia zasilającego THD, uwzgledniający</w:t>
-            </w:r>
-            <w:r>
-              <w:rPr>
-                <w:rFonts w:ascii="Arial" w:hAnsi="Arial" w:cs="Arial"/>
-                <w:sz w:val="20"/>
-                <w:szCs w:val="20"/>
-              </w:rPr>
-              <w:t xml:space="preserve"> </w:t>
-            </w:r>
-            <w:r>
-              <w:rPr>
-                <w:rFonts w:ascii="Arial" w:hAnsi="Arial" w:cs="Arial"/>
-                <w:sz w:val="20"/>
-                <w:szCs w:val="20"/>
-              </w:rPr>
-              <w:t>wyższe harmoniczne do rzędu 40, powinien być</w:t>
-            </w:r>
-            <w:r>
-              <w:rPr>
-                <w:rFonts w:ascii="Arial" w:hAnsi="Arial" w:cs="Arial"/>
-                <w:sz w:val="20"/>
-                <w:szCs w:val="20"/>
-              </w:rPr>
-              <w:t xml:space="preserve"> </w:t>
-            </w:r>
-            <w:r>
-              <w:rPr>
-                <w:rFonts w:ascii="Arial" w:hAnsi="Arial" w:cs="Arial"/>
-                <w:sz w:val="20"/>
-                <w:szCs w:val="20"/>
-              </w:rPr>
-              <w:t>mniejszy lub równy 3 %;</w:t>
+              <w:t>dla 9</w:t>
+            </w:r>
+            <w:r>
+              <w:rPr>
+                <w:rFonts w:ascii="Arial" w:hAnsi="Arial" w:cs="Arial"/>
+                <w:sz w:val="20"/>
+                <w:szCs w:val="20"/>
+              </w:rPr>
+              <w:t>5</w:t>
+            </w:r>
+            <w:r>
+              <w:rPr>
+                <w:rFonts w:ascii="Arial" w:hAnsi="Arial" w:cs="Arial"/>
+                <w:sz w:val="20"/>
+                <w:szCs w:val="20"/>
+              </w:rPr>
+              <w:t xml:space="preserve"> % pomiarów wartość współczynnika THD powinna być mniejsza bądź równa 8 %</w:t>
             </w:r>
           </w:p>
         </w:tc>
@@ -10615,41 +10571,95 @@
                 <w:sz w:val="20"/>
                 <w:szCs w:val="20"/>
               </w:rPr>
-              <w:t>dla każdej harmonicznej napięcia zasilającego</w:t>
-            </w:r>
-          </w:p>
-          <w:p>
-            <w:pPr>
-              <w:rPr>
-                <w:rFonts w:ascii="Arial" w:hAnsi="Arial" w:cs="Arial"/>
-                <w:sz w:val="20"/>
-                <w:szCs w:val="20"/>
-              </w:rPr>
-            </w:pPr>
-            <w:r>
-              <w:rPr>
-                <w:rFonts w:ascii="Arial" w:hAnsi="Arial" w:cs="Arial"/>
-                <w:sz w:val="20"/>
-                <w:szCs w:val="20"/>
-              </w:rPr>
-              <w:t>powinno być mniejsze lub równe wartościom</w:t>
-            </w:r>
-          </w:p>
-          <w:p>
-            <w:pPr>
-              <w:rPr>
-                <w:rFonts w:ascii="Arial" w:hAnsi="Arial" w:cs="Arial"/>
-                <w:sz w:val="20"/>
-                <w:szCs w:val="20"/>
-              </w:rPr>
-            </w:pPr>
-            <w:r>
-              <w:rPr>
-                <w:rFonts w:ascii="Arial" w:hAnsi="Arial" w:cs="Arial"/>
-                <w:sz w:val="20"/>
-                <w:szCs w:val="20"/>
-              </w:rPr>
-              <w:t xml:space="preserve">określonym w </w:t>
+              <w:t xml:space="preserve">dla 95 % pomiarów poziom </w:t>
+            </w:r>
+            <w:r>
+              <w:rPr>
+                <w:rFonts w:ascii="Arial" w:hAnsi="Arial" w:cs="Arial"/>
+                <w:sz w:val="20"/>
+                <w:szCs w:val="20"/>
+              </w:rPr>
+              <w:t xml:space="preserve">każdej </w:t>
+            </w:r>
+            <w:r>
+              <w:rPr>
+                <w:rFonts w:ascii="Arial" w:hAnsi="Arial" w:cs="Arial"/>
+                <w:sz w:val="20"/>
+                <w:szCs w:val="20"/>
+              </w:rPr>
+              <w:t xml:space="preserve">z harmonicznych </w:t>
+            </w:r>
+            <w:r>
+              <w:rPr>
+                <w:rFonts w:ascii="Arial" w:hAnsi="Arial" w:cs="Arial"/>
+                <w:sz w:val="20"/>
+                <w:szCs w:val="20"/>
+              </w:rPr>
+              <w:t>napięcia zasilającego</w:t>
+            </w:r>
+            <w:r>
+              <w:rPr>
+                <w:rFonts w:ascii="Arial" w:hAnsi="Arial" w:cs="Arial"/>
+                <w:sz w:val="20"/>
+                <w:szCs w:val="20"/>
+              </w:rPr>
+              <w:t xml:space="preserve"> powinien być mniejszy </w:t>
+            </w:r>
+            <w:r>
+              <w:rPr>
+                <w:rFonts w:ascii="Arial" w:hAnsi="Arial" w:cs="Arial"/>
+                <w:sz w:val="20"/>
+                <w:szCs w:val="20"/>
+              </w:rPr>
+              <w:t>lub równ</w:t>
+            </w:r>
+            <w:r>
+              <w:rPr>
+                <w:rFonts w:ascii="Arial" w:hAnsi="Arial" w:cs="Arial"/>
+                <w:sz w:val="20"/>
+                <w:szCs w:val="20"/>
+              </w:rPr>
+              <w:t xml:space="preserve">y </w:t>
+            </w:r>
+            <w:r>
+              <w:rPr>
+                <w:rFonts w:ascii="Arial" w:hAnsi="Arial" w:cs="Arial"/>
+                <w:sz w:val="20"/>
+                <w:szCs w:val="20"/>
+              </w:rPr>
+              <w:t>wartości</w:t>
+            </w:r>
+            <w:r>
+              <w:rPr>
+                <w:rFonts w:ascii="Arial" w:hAnsi="Arial" w:cs="Arial"/>
+                <w:sz w:val="20"/>
+                <w:szCs w:val="20"/>
+              </w:rPr>
+              <w:t xml:space="preserve"> </w:t>
+            </w:r>
+            <w:r>
+              <w:rPr>
+                <w:rFonts w:ascii="Arial" w:hAnsi="Arial" w:cs="Arial"/>
+                <w:sz w:val="20"/>
+                <w:szCs w:val="20"/>
+              </w:rPr>
+              <w:t>określon</w:t>
+            </w:r>
+            <w:r>
+              <w:rPr>
+                <w:rFonts w:ascii="Arial" w:hAnsi="Arial" w:cs="Arial"/>
+                <w:sz w:val="20"/>
+                <w:szCs w:val="20"/>
+              </w:rPr>
+              <w:t xml:space="preserve">ej </w:t>
+            </w:r>
+            <w:r>
+              <w:rPr>
+                <w:rFonts w:ascii="Arial" w:hAnsi="Arial" w:cs="Arial"/>
+                <w:sz w:val="20"/>
+                <w:szCs w:val="20"/>
+              </w:rPr>
+              <w:t xml:space="preserve">w </w:t>
             </w:r>
             <w:r>
               <w:rPr>
@@ -11200,6 +11210,62 @@
         </w:rPr>
         <w:t>{{warunek6}}</w:t>
       </w:r>
+    </w:p>
+    <w:p>
+      <w:pPr>
+        <w:numPr>
+          <w:ilvl w:val="0"/>
+          <w:numId w:val="24"/>
+        </w:numPr>
+        <w:autoSpaceDE w:val="0"/>
+        <w:autoSpaceDN w:val="0"/>
+        <w:adjustRightInd w:val="0"/>
+        <w:spacing w:after="80"/>
+        <w:ind w:left="499" w:hanging="357"/>
+        <w:rPr>
+          <w:color w:val="000000"/>
+        </w:rPr>
+      </w:pPr>
+      <w:r>
+        <w:rPr>
+          <w:color w:val="000000"/>
+        </w:rPr>
+        <w:t>W całym okresie pomiarowym {{warunek7}}</w:t>
+      </w:r>
+    </w:p>
+    <w:p>
+      <w:pPr>
+        <w:numPr>
+          <w:ilvl w:val="0"/>
+          <w:numId w:val="24"/>
+        </w:numPr>
+        <w:autoSpaceDE w:val="0"/>
+        <w:autoSpaceDN w:val="0"/>
+        <w:adjustRightInd w:val="0"/>
+        <w:spacing w:after="80"/>
+        <w:ind w:left="499" w:hanging="357"/>
+        <w:rPr>
+          <w:color w:val="000000"/>
+        </w:rPr>
+      </w:pPr>
+      <w:r>
+        <w:rPr>
+          <w:color w:val="000000"/>
+        </w:rPr>
+        <w:t>W całym okresie pomiarowym {{warunek8}}</w:t>
+      </w:r>
+    </w:p>
+    <w:p>
+      <w:pPr>
+        <w:autoSpaceDE w:val="0"/>
+        <w:autoSpaceDN w:val="0"/>
+        <w:adjustRightInd w:val="0"/>
+        <w:spacing w:after="80"/>
+        <w:ind w:left="499"/>
+        <w:rPr>
+          <w:color w:val="000000"/>
+        </w:rPr>
+      </w:pPr>
     </w:p>
     <w:p>
       <w:pPr>
@@ -15676,6 +15742,7 @@
   <w:style w:type="character" w:default="1" w:styleId="Domylnaczcionkaakapitu">
     <w:name w:val="Default Paragraph Font"/>
     <w:uiPriority w:val="1"/>
+    <w:semiHidden/>
     <w:unhideWhenUsed/>
   </w:style>
   <w:style w:type="table" w:default="1" w:styleId="Standardowy">
@@ -16785,6 +16852,33 @@
       <w:lang w:val="pl-PL"/>
     </w:rPr>
   </w:style>
+  <w:style w:type="paragraph" w:styleId="Tekstprzypisukocowego">
+    <w:name w:val="endnote text"/>
+    <w:basedOn w:val="Normalny"/>
+    <w:link w:val="TekstprzypisukocowegoZnak"/>
+    <w:rsid w:val="0085321A"/>
+    <w:rPr>
+      <w:sz w:val="20"/>
+      <w:szCs w:val="20"/>
+    </w:rPr>
+  </w:style>
+  <w:style w:type="character" w:customStyle="1" w:styleId="TekstprzypisukocowegoZnak">
+    <w:name w:val="Tekst przypisu końcowego Znak"/>
+    <w:basedOn w:val="Domylnaczcionkaakapitu"/>
+    <w:link w:val="Tekstprzypisukocowego"/>
+    <w:rsid w:val="0085321A"/>
+    <w:rPr>
+      <w:lang w:val="pl-PL" w:eastAsia="pl-PL"/>
+    </w:rPr>
+  </w:style>
+  <w:style w:type="character" w:styleId="Odwoanieprzypisukocowego">
+    <w:name w:val="endnote reference"/>
+    <w:basedOn w:val="Domylnaczcionkaakapitu"/>
+    <w:rsid w:val="0085321A"/>
+    <w:rPr>
+      <w:vertAlign w:val="superscript"/>
+    </w:rPr>
+  </w:style>
 </w:styles>
 </file>
 

</xml_diff>

<commit_message>
generator dziala, poprawiono import pane
</commit_message>
<xml_diff>
--- a/src/main/resources/data/szablon.docx
+++ b/src/main/resources/data/szablon.docx
@@ -19,13 +19,21 @@
         <w:br/>
       </w:r>
       <w:r>
-        <w:t>{{punkt</w:t>
+        <w:t>{{</w:t>
+      </w:r>
+      <w:proofErr w:type="spellStart"/>
+      <w:r>
+        <w:t>punkt</w:t>
       </w:r>
       <w:r>
         <w:t>_</w:t>
       </w:r>
       <w:r>
-        <w:t>pomiarowy}}</w:t>
+        <w:t>pomiarowy</w:t>
+      </w:r>
+      <w:proofErr w:type="spellEnd"/>
+      <w:r>
+        <w:t>}}</w:t>
       </w:r>
     </w:p>
     <w:p>
@@ -108,13 +116,21 @@
       </w:r>
       <w:r>
         <w:lastRenderedPageBreak/>
-        <w:t>{{rozdzielnia}}, {{punkt</w:t>
+        <w:t>{{rozdzielnia}}, {{</w:t>
+      </w:r>
+      <w:proofErr w:type="spellStart"/>
+      <w:r>
+        <w:t>punkt</w:t>
       </w:r>
       <w:r>
         <w:t>_</w:t>
       </w:r>
       <w:r>
-        <w:t>pomiarowy}}</w:t>
+        <w:t>pomiarowy</w:t>
+      </w:r>
+      <w:proofErr w:type="spellEnd"/>
+      <w:r>
+        <w:t>}}</w:t>
       </w:r>
     </w:p>
     <w:p>
@@ -147,25 +163,41 @@
         <w:t xml:space="preserve">od </w:t>
       </w:r>
       <w:r>
-        <w:t>{{data</w:t>
+        <w:t>{{</w:t>
+      </w:r>
+      <w:proofErr w:type="spellStart"/>
+      <w:r>
+        <w:t>data</w:t>
       </w:r>
       <w:r>
         <w:t>_</w:t>
       </w:r>
       <w:r>
-        <w:t xml:space="preserve">start}} </w:t>
+        <w:t>start</w:t>
+      </w:r>
+      <w:proofErr w:type="spellEnd"/>
+      <w:r>
+        <w:t xml:space="preserve">}} </w:t>
       </w:r>
       <w:r>
         <w:t xml:space="preserve">godz. </w:t>
       </w:r>
       <w:r>
-        <w:t>{{czas</w:t>
+        <w:t>{{</w:t>
+      </w:r>
+      <w:proofErr w:type="spellStart"/>
+      <w:r>
+        <w:t>czas</w:t>
       </w:r>
       <w:r>
         <w:t>_</w:t>
       </w:r>
       <w:r>
-        <w:t>start}}</w:t>
+        <w:t>start</w:t>
+      </w:r>
+      <w:proofErr w:type="spellEnd"/>
+      <w:r>
+        <w:t>}}</w:t>
       </w:r>
     </w:p>
     <w:p>
@@ -181,25 +213,41 @@
         <w:t xml:space="preserve">do </w:t>
       </w:r>
       <w:r>
-        <w:t>{{data</w:t>
+        <w:t>{{</w:t>
+      </w:r>
+      <w:proofErr w:type="spellStart"/>
+      <w:r>
+        <w:t>data</w:t>
       </w:r>
       <w:r>
         <w:t>_</w:t>
       </w:r>
       <w:r>
-        <w:t>stop}}</w:t>
+        <w:t>stop</w:t>
+      </w:r>
+      <w:proofErr w:type="spellEnd"/>
+      <w:r>
+        <w:t>}}</w:t>
       </w:r>
       <w:r>
         <w:t xml:space="preserve"> godz. </w:t>
       </w:r>
       <w:r>
-        <w:t>{{czas</w:t>
+        <w:t>{{</w:t>
+      </w:r>
+      <w:proofErr w:type="spellStart"/>
+      <w:r>
+        <w:t>czas</w:t>
       </w:r>
       <w:r>
         <w:t>_</w:t>
       </w:r>
       <w:r>
-        <w:t>stop}}</w:t>
+        <w:t>stop</w:t>
+      </w:r>
+      <w:proofErr w:type="spellEnd"/>
+      <w:r>
+        <w:t>}}</w:t>
       </w:r>
     </w:p>
     <w:p>
@@ -214,13 +262,21 @@
         <w:tab/>
       </w:r>
       <w:r>
-        <w:t>{{czas</w:t>
+        <w:t>{{</w:t>
+      </w:r>
+      <w:proofErr w:type="spellStart"/>
+      <w:r>
+        <w:t>czas</w:t>
       </w:r>
       <w:r>
         <w:t>_</w:t>
       </w:r>
       <w:r>
-        <w:t>calkowity}}</w:t>
+        <w:t>calkowity</w:t>
+      </w:r>
+      <w:proofErr w:type="spellEnd"/>
+      <w:r>
+        <w:t>}}</w:t>
       </w:r>
     </w:p>
     <w:p>
@@ -255,13 +311,21 @@
         <w:t xml:space="preserve">nr seryjny: </w:t>
       </w:r>
       <w:r>
-        <w:t>{{analizator</w:t>
+        <w:t>{{</w:t>
+      </w:r>
+      <w:proofErr w:type="spellStart"/>
+      <w:r>
+        <w:t>analizator</w:t>
       </w:r>
       <w:r>
         <w:t>_</w:t>
       </w:r>
       <w:r>
-        <w:t>serial}}</w:t>
+        <w:t>serial</w:t>
+      </w:r>
+      <w:proofErr w:type="spellEnd"/>
+      <w:r>
+        <w:t>}}</w:t>
       </w:r>
     </w:p>
     <w:p>
@@ -336,13 +400,21 @@
         <w:tab/>
       </w:r>
       <w:r>
-        <w:t>{{czas</w:t>
+        <w:t>{{</w:t>
+      </w:r>
+      <w:proofErr w:type="spellStart"/>
+      <w:r>
+        <w:t>czas</w:t>
       </w:r>
       <w:r>
         <w:t>_</w:t>
       </w:r>
       <w:r>
-        <w:t>interwal}}</w:t>
+        <w:t>interwal</w:t>
+      </w:r>
+      <w:proofErr w:type="spellEnd"/>
+      <w:r>
+        <w:t>}}</w:t>
       </w:r>
       <w:r>
         <w:t xml:space="preserve"> min.</w:t>
@@ -664,6 +736,7 @@
                 <w:szCs w:val="20"/>
               </w:rPr>
             </w:pPr>
+            <w:proofErr w:type="spellStart"/>
             <w:r>
               <w:rPr>
                 <w:rFonts w:ascii="Arial" w:hAnsi="Arial" w:cs="Arial"/>
@@ -671,7 +744,17 @@
                 <w:sz w:val="20"/>
                 <w:szCs w:val="20"/>
               </w:rPr>
-              <w:t>Percentyl 5%</w:t>
+              <w:t>Percentyl</w:t>
+            </w:r>
+            <w:proofErr w:type="spellEnd"/>
+            <w:r>
+              <w:rPr>
+                <w:rFonts w:ascii="Arial" w:hAnsi="Arial" w:cs="Arial"/>
+                <w:bCs/>
+                <w:sz w:val="20"/>
+                <w:szCs w:val="20"/>
+              </w:rPr>
+              <w:t xml:space="preserve"> 5%</w:t>
             </w:r>
           </w:p>
         </w:tc>
@@ -732,6 +815,7 @@
                 <w:szCs w:val="20"/>
               </w:rPr>
             </w:pPr>
+            <w:proofErr w:type="spellStart"/>
             <w:r>
               <w:rPr>
                 <w:rFonts w:ascii="Arial" w:hAnsi="Arial" w:cs="Arial"/>
@@ -739,7 +823,17 @@
                 <w:sz w:val="20"/>
                 <w:szCs w:val="20"/>
               </w:rPr>
-              <w:t>Percentyl 95%</w:t>
+              <w:t>Percentyl</w:t>
+            </w:r>
+            <w:proofErr w:type="spellEnd"/>
+            <w:r>
+              <w:rPr>
+                <w:rFonts w:ascii="Arial" w:hAnsi="Arial" w:cs="Arial"/>
+                <w:bCs/>
+                <w:sz w:val="20"/>
+                <w:szCs w:val="20"/>
+              </w:rPr>
+              <w:t xml:space="preserve"> 95%</w:t>
             </w:r>
           </w:p>
         </w:tc>
@@ -1684,7 +1778,25 @@
                 <w:sz w:val="20"/>
                 <w:szCs w:val="20"/>
               </w:rPr>
-              <w:t>{{asysr}}</w:t>
+              <w:t>{{</w:t>
+            </w:r>
+            <w:proofErr w:type="spellStart"/>
+            <w:r>
+              <w:rPr>
+                <w:rFonts w:ascii="Arial" w:hAnsi="Arial" w:cs="Arial"/>
+                <w:sz w:val="20"/>
+                <w:szCs w:val="20"/>
+              </w:rPr>
+              <w:t>asysr</w:t>
+            </w:r>
+            <w:proofErr w:type="spellEnd"/>
+            <w:r>
+              <w:rPr>
+                <w:rFonts w:ascii="Arial" w:hAnsi="Arial" w:cs="Arial"/>
+                <w:sz w:val="20"/>
+                <w:szCs w:val="20"/>
+              </w:rPr>
+              <w:t>}}</w:t>
             </w:r>
           </w:p>
         </w:tc>
@@ -1748,7 +1860,25 @@
                 <w:sz w:val="20"/>
                 <w:szCs w:val="20"/>
               </w:rPr>
-              <w:t>{{asymax}}</w:t>
+              <w:t>{{</w:t>
+            </w:r>
+            <w:proofErr w:type="spellStart"/>
+            <w:r>
+              <w:rPr>
+                <w:rFonts w:ascii="Arial" w:hAnsi="Arial" w:cs="Arial"/>
+                <w:sz w:val="20"/>
+                <w:szCs w:val="20"/>
+              </w:rPr>
+              <w:t>asymax</w:t>
+            </w:r>
+            <w:proofErr w:type="spellEnd"/>
+            <w:r>
+              <w:rPr>
+                <w:rFonts w:ascii="Arial" w:hAnsi="Arial" w:cs="Arial"/>
+                <w:sz w:val="20"/>
+                <w:szCs w:val="20"/>
+              </w:rPr>
+              <w:t>}}</w:t>
             </w:r>
           </w:p>
         </w:tc>
@@ -3223,7 +3353,25 @@
                 <w:sz w:val="20"/>
                 <w:szCs w:val="20"/>
               </w:rPr>
-              <w:t>{{asyzgod}}</w:t>
+              <w:t>{{</w:t>
+            </w:r>
+            <w:proofErr w:type="spellStart"/>
+            <w:r>
+              <w:rPr>
+                <w:rFonts w:ascii="Arial" w:hAnsi="Arial" w:cs="Arial"/>
+                <w:sz w:val="20"/>
+                <w:szCs w:val="20"/>
+              </w:rPr>
+              <w:t>asyzgod</w:t>
+            </w:r>
+            <w:proofErr w:type="spellEnd"/>
+            <w:r>
+              <w:rPr>
+                <w:rFonts w:ascii="Arial" w:hAnsi="Arial" w:cs="Arial"/>
+                <w:sz w:val="20"/>
+                <w:szCs w:val="20"/>
+              </w:rPr>
+              <w:t>}}</w:t>
             </w:r>
           </w:p>
         </w:tc>
@@ -4044,7 +4192,27 @@
                 <w:szCs w:val="20"/>
               </w:rPr>
               <w:br/>
-              <w:t>(rząd harm.)</w:t>
+              <w:t xml:space="preserve">(rząd </w:t>
+            </w:r>
+            <w:proofErr w:type="spellStart"/>
+            <w:r>
+              <w:rPr>
+                <w:rFonts w:asciiTheme="minorHAnsi" w:hAnsiTheme="minorHAnsi"/>
+                <w:b/>
+                <w:sz w:val="20"/>
+                <w:szCs w:val="20"/>
+              </w:rPr>
+              <w:t>harm</w:t>
+            </w:r>
+            <w:proofErr w:type="spellEnd"/>
+            <w:r>
+              <w:rPr>
+                <w:rFonts w:asciiTheme="minorHAnsi" w:hAnsiTheme="minorHAnsi"/>
+                <w:b/>
+                <w:sz w:val="20"/>
+                <w:szCs w:val="20"/>
+              </w:rPr>
+              <w:t>.)</w:t>
             </w:r>
           </w:p>
         </w:tc>
@@ -4162,6 +4330,7 @@
                 <w:szCs w:val="20"/>
               </w:rPr>
             </w:pPr>
+            <w:proofErr w:type="spellStart"/>
             <w:r>
               <w:rPr>
                 <w:rFonts w:asciiTheme="minorHAnsi" w:hAnsiTheme="minorHAnsi"/>
@@ -4169,7 +4338,17 @@
                 <w:sz w:val="20"/>
                 <w:szCs w:val="20"/>
               </w:rPr>
-              <w:t>Percentyl 95</w:t>
+              <w:t>Percentyl</w:t>
+            </w:r>
+            <w:proofErr w:type="spellEnd"/>
+            <w:r>
+              <w:rPr>
+                <w:rFonts w:asciiTheme="minorHAnsi" w:hAnsiTheme="minorHAnsi"/>
+                <w:b/>
+                <w:sz w:val="20"/>
+                <w:szCs w:val="20"/>
+              </w:rPr>
+              <w:t xml:space="preserve"> 95</w:t>
             </w:r>
             <w:r>
               <w:rPr>
@@ -10993,15 +11172,6 @@
         </w:rPr>
         <w:t xml:space="preserve">{{warunek1}} </w:t>
       </w:r>
-      <w:r>
-        <w:rPr>
-          <w:color w:val="000000"/>
-        </w:rPr>
-        <w:t xml:space="preserve">się w </w:t>
-      </w:r>
-      <w:r>
-        <w:t xml:space="preserve">dopuszczalnym przedziale tolerancji w całym okresie pomiarowym, </w:t>
-      </w:r>
     </w:p>
     <w:p>
       <w:pPr>
@@ -11028,13 +11198,7 @@
         <w:rPr>
           <w:color w:val="000000"/>
         </w:rPr>
-        <w:t xml:space="preserve">{{warunek2}} </w:t>
-      </w:r>
-      <w:r>
-        <w:rPr>
-          <w:color w:val="000000"/>
-        </w:rPr>
-        <w:t xml:space="preserve">się w dopuszczalnym przedziale tolerancji w całym okresie pomiarowym, </w:t>
+        <w:t>{{warunek2}}</w:t>
       </w:r>
     </w:p>
     <w:p>
@@ -11075,13 +11239,7 @@
         <w:rPr>
           <w:color w:val="000000"/>
         </w:rPr>
-        <w:t xml:space="preserve">{{warunek3}} </w:t>
-      </w:r>
-      <w:r>
-        <w:rPr>
-          <w:color w:val="000000"/>
-        </w:rPr>
-        <w:t>się w dopuszczalnym przedziale tolerancji w całym okresie pomiarowym,</w:t>
+        <w:t>{{warunek3}}</w:t>
       </w:r>
     </w:p>
     <w:p>
@@ -11124,12 +11282,6 @@
         </w:rPr>
         <w:t>{{warunek4}}</w:t>
       </w:r>
-      <w:r>
-        <w:rPr>
-          <w:color w:val="000000"/>
-        </w:rPr>
-        <w:t xml:space="preserve"> się w dopuszczalnym przedziale tolerancji przez cały okresu pomiarowy, </w:t>
-      </w:r>
     </w:p>
     <w:p>
       <w:pPr>
@@ -11142,9 +11294,6 @@
         <w:adjustRightInd w:val="0"/>
         <w:spacing w:after="80"/>
         <w:ind w:left="499" w:hanging="357"/>
-        <w:rPr>
-          <w:color w:val="000000"/>
-        </w:rPr>
       </w:pPr>
       <w:r>
         <w:rPr>
@@ -11158,15 +11307,8 @@
         </w:rPr>
         <w:t>{{warunek5}}</w:t>
       </w:r>
-      <w:r>
-        <w:rPr>
-          <w:color w:val="000000"/>
-        </w:rPr>
-        <w:t xml:space="preserve"> się w dopuszczalnych przedziałach tolerancji,</w:t>
-      </w:r>
+      <w:bookmarkEnd w:id="18"/>
     </w:p>
-    <w:bookmarkEnd w:id="18"/>
-    <w:p/>
     <w:p>
       <w:pPr>
         <w:autoSpaceDE w:val="0"/>
@@ -11563,14 +11705,23 @@
         <w:sz w:val="20"/>
         <w:szCs w:val="20"/>
       </w:rPr>
-      <w:t>{{rozdzielnia}}, {{punkt</w:t>
+      <w:t>{{rozdzielnia}}, {{</w:t>
     </w:r>
+    <w:proofErr w:type="spellStart"/>
     <w:r>
       <w:rPr>
         <w:rFonts w:ascii="Arial" w:hAnsi="Arial" w:cs="Arial"/>
         <w:sz w:val="20"/>
         <w:szCs w:val="20"/>
       </w:rPr>
+      <w:t>punkt</w:t>
+    </w:r>
+    <w:r>
+      <w:rPr>
+        <w:rFonts w:ascii="Arial" w:hAnsi="Arial" w:cs="Arial"/>
+        <w:sz w:val="20"/>
+        <w:szCs w:val="20"/>
+      </w:rPr>
       <w:t>_</w:t>
     </w:r>
     <w:r>
@@ -11579,7 +11730,16 @@
         <w:sz w:val="20"/>
         <w:szCs w:val="20"/>
       </w:rPr>
-      <w:t>pomiarowy}}</w:t>
+      <w:t>pomiarowy</w:t>
+    </w:r>
+    <w:proofErr w:type="spellEnd"/>
+    <w:r>
+      <w:rPr>
+        <w:rFonts w:ascii="Arial" w:hAnsi="Arial" w:cs="Arial"/>
+        <w:sz w:val="20"/>
+        <w:szCs w:val="20"/>
+      </w:rPr>
+      <w:t>}}</w:t>
     </w:r>
     <w:r>
       <w:rPr>

</xml_diff>

<commit_message>
generator i info ogarnięte
</commit_message>
<xml_diff>
--- a/src/main/resources/data/szablon.docx
+++ b/src/main/resources/data/szablon.docx
@@ -11170,7 +11170,7 @@
         <w:rPr>
           <w:color w:val="000000"/>
         </w:rPr>
-        <w:t xml:space="preserve">{{warunek1}} </w:t>
+        <w:t>{{warunek1}}</w:t>
       </w:r>
     </w:p>
     <w:p>
@@ -11198,7 +11198,13 @@
         <w:rPr>
           <w:color w:val="000000"/>
         </w:rPr>
-        <w:t>{{warunek2}}</w:t>
+        <w:t>{{warunek2}</w:t>
+      </w:r>
+      <w:r>
+        <w:rPr>
+          <w:color w:val="000000"/>
+        </w:rPr>
+        <w:t>}</w:t>
       </w:r>
     </w:p>
     <w:p>
@@ -11314,6 +11320,15 @@
         <w:autoSpaceDE w:val="0"/>
         <w:autoSpaceDN w:val="0"/>
         <w:adjustRightInd w:val="0"/>
+        <w:spacing w:after="80"/>
+        <w:ind w:left="499"/>
+      </w:pPr>
+    </w:p>
+    <w:p>
+      <w:pPr>
+        <w:autoSpaceDE w:val="0"/>
+        <w:autoSpaceDN w:val="0"/>
+        <w:adjustRightInd w:val="0"/>
         <w:rPr>
           <w:color w:val="000000"/>
         </w:rPr>
@@ -11324,6 +11339,16 @@
         </w:rPr>
         <w:t>ponadto</w:t>
       </w:r>
+    </w:p>
+    <w:p>
+      <w:pPr>
+        <w:autoSpaceDE w:val="0"/>
+        <w:autoSpaceDN w:val="0"/>
+        <w:adjustRightInd w:val="0"/>
+        <w:rPr>
+          <w:color w:val="000000"/>
+        </w:rPr>
+      </w:pPr>
     </w:p>
     <w:p>
       <w:pPr>

</xml_diff>